<commit_message>
Updating social media icons
</commit_message>
<xml_diff>
--- a/assets/files/JoshuaPinsent-Resume.docx
+++ b/assets/files/JoshuaPinsent-Resume.docx
@@ -19,8 +19,19 @@
           <w:sz w:val="52"/>
           <w:szCs w:val="52"/>
         </w:rPr>
-        <w:t>Joshua Pinsent</w:t>
-      </w:r>
+        <w:t xml:space="preserve">Joshua </w:t>
+      </w:r>
+      <w:proofErr w:type="spellStart"/>
+      <w:r>
+        <w:rPr>
+          <w:rFonts w:cstheme="minorHAnsi"/>
+          <w:color w:val="1F497D" w:themeColor="text2"/>
+          <w:sz w:val="52"/>
+          <w:szCs w:val="52"/>
+        </w:rPr>
+        <w:t>Pinsent</w:t>
+      </w:r>
+      <w:proofErr w:type="spellEnd"/>
     </w:p>
     <w:p>
       <w:pPr>
@@ -88,7 +99,25 @@
           <w:szCs w:val="24"/>
         </w:rPr>
         <w:tab/>
-        <w:t>2678 Markwood Court, L5N 4K5</w:t>
+        <w:t xml:space="preserve">2678 </w:t>
+      </w:r>
+      <w:proofErr w:type="spellStart"/>
+      <w:r>
+        <w:rPr>
+          <w:rFonts w:cs="Arial"/>
+          <w:sz w:val="24"/>
+          <w:szCs w:val="24"/>
+        </w:rPr>
+        <w:t>Markwood</w:t>
+      </w:r>
+      <w:proofErr w:type="spellEnd"/>
+      <w:r>
+        <w:rPr>
+          <w:rFonts w:cs="Arial"/>
+          <w:sz w:val="24"/>
+          <w:szCs w:val="24"/>
+        </w:rPr>
+        <w:t xml:space="preserve"> Court, L5N 4K5</w:t>
       </w:r>
     </w:p>
     <w:p>
@@ -544,15 +573,15 @@
           <w:sz w:val="24"/>
           <w:szCs w:val="24"/>
         </w:rPr>
-        <w:t xml:space="preserve">Experience </w:t>
-      </w:r>
-      <w:r>
-        <w:rPr>
-          <w:rFonts w:cs="Arial"/>
-          <w:sz w:val="24"/>
-          <w:szCs w:val="24"/>
-        </w:rPr>
-        <w:t xml:space="preserve">in </w:t>
+        <w:t>Experience</w:t>
+      </w:r>
+      <w:r>
+        <w:rPr>
+          <w:rFonts w:cs="Arial"/>
+          <w:sz w:val="24"/>
+          <w:szCs w:val="24"/>
+        </w:rPr>
+        <w:t xml:space="preserve"> </w:t>
       </w:r>
       <w:r>
         <w:rPr>
@@ -602,13 +631,23 @@
         </w:rPr>
         <w:t xml:space="preserve">, </w:t>
       </w:r>
-      <w:r>
-        <w:rPr>
-          <w:rFonts w:cs="Arial"/>
-          <w:sz w:val="24"/>
-          <w:szCs w:val="24"/>
-        </w:rPr>
-        <w:t>Drupal,</w:t>
+      <w:proofErr w:type="spellStart"/>
+      <w:r>
+        <w:rPr>
+          <w:rFonts w:cs="Arial"/>
+          <w:sz w:val="24"/>
+          <w:szCs w:val="24"/>
+        </w:rPr>
+        <w:t>Drupal</w:t>
+      </w:r>
+      <w:proofErr w:type="spellEnd"/>
+      <w:r>
+        <w:rPr>
+          <w:rFonts w:cs="Arial"/>
+          <w:sz w:val="24"/>
+          <w:szCs w:val="24"/>
+        </w:rPr>
+        <w:t>,</w:t>
       </w:r>
       <w:r>
         <w:rPr>
@@ -642,13 +681,41 @@
         </w:rPr>
         <w:t xml:space="preserve"> </w:t>
       </w:r>
-      <w:r>
-        <w:rPr>
-          <w:rFonts w:cs="Arial"/>
-          <w:sz w:val="24"/>
-          <w:szCs w:val="24"/>
-        </w:rPr>
-        <w:t xml:space="preserve">MicroStrategy, Netezza, </w:t>
+      <w:proofErr w:type="spellStart"/>
+      <w:r>
+        <w:rPr>
+          <w:rFonts w:cs="Arial"/>
+          <w:sz w:val="24"/>
+          <w:szCs w:val="24"/>
+        </w:rPr>
+        <w:t>MicroStrategy</w:t>
+      </w:r>
+      <w:proofErr w:type="spellEnd"/>
+      <w:r>
+        <w:rPr>
+          <w:rFonts w:cs="Arial"/>
+          <w:sz w:val="24"/>
+          <w:szCs w:val="24"/>
+        </w:rPr>
+        <w:t xml:space="preserve">, </w:t>
+      </w:r>
+      <w:proofErr w:type="spellStart"/>
+      <w:r>
+        <w:rPr>
+          <w:rFonts w:cs="Arial"/>
+          <w:sz w:val="24"/>
+          <w:szCs w:val="24"/>
+        </w:rPr>
+        <w:t>Netezza</w:t>
+      </w:r>
+      <w:proofErr w:type="spellEnd"/>
+      <w:r>
+        <w:rPr>
+          <w:rFonts w:cs="Arial"/>
+          <w:sz w:val="24"/>
+          <w:szCs w:val="24"/>
+        </w:rPr>
+        <w:t xml:space="preserve">, </w:t>
       </w:r>
       <w:r>
         <w:rPr>
@@ -802,13 +869,41 @@
         </w:rPr>
         <w:t>echanisms (</w:t>
       </w:r>
-      <w:r>
-        <w:rPr>
-          <w:rFonts w:cs="Arial"/>
-          <w:sz w:val="24"/>
-          <w:szCs w:val="24"/>
-        </w:rPr>
-        <w:t>ServiceFirst, IBM Maximo) to log, quanti</w:t>
+      <w:proofErr w:type="spellStart"/>
+      <w:r>
+        <w:rPr>
+          <w:rFonts w:cs="Arial"/>
+          <w:sz w:val="24"/>
+          <w:szCs w:val="24"/>
+        </w:rPr>
+        <w:t>ServiceFirst</w:t>
+      </w:r>
+      <w:proofErr w:type="spellEnd"/>
+      <w:r>
+        <w:rPr>
+          <w:rFonts w:cs="Arial"/>
+          <w:sz w:val="24"/>
+          <w:szCs w:val="24"/>
+        </w:rPr>
+        <w:t xml:space="preserve">, IBM </w:t>
+      </w:r>
+      <w:proofErr w:type="spellStart"/>
+      <w:r>
+        <w:rPr>
+          <w:rFonts w:cs="Arial"/>
+          <w:sz w:val="24"/>
+          <w:szCs w:val="24"/>
+        </w:rPr>
+        <w:t>Maximo</w:t>
+      </w:r>
+      <w:proofErr w:type="spellEnd"/>
+      <w:r>
+        <w:rPr>
+          <w:rFonts w:cs="Arial"/>
+          <w:sz w:val="24"/>
+          <w:szCs w:val="24"/>
+        </w:rPr>
+        <w:t>) to log, quanti</w:t>
       </w:r>
       <w:r>
         <w:rPr>
@@ -1248,6 +1343,7 @@
           <w:szCs w:val="24"/>
         </w:rPr>
       </w:pPr>
+      <w:proofErr w:type="spellStart"/>
       <w:r>
         <w:rPr>
           <w:rFonts w:cs="Arial"/>
@@ -1268,6 +1364,7 @@
         </w:rPr>
         <w:t>known</w:t>
       </w:r>
+      <w:proofErr w:type="spellEnd"/>
       <w:r>
         <w:rPr>
           <w:rFonts w:cs="Arial"/>
@@ -1377,8 +1474,18 @@
           <w:sz w:val="24"/>
           <w:szCs w:val="24"/>
         </w:rPr>
-        <w:t xml:space="preserve"> and iOS</w:t>
-      </w:r>
+        <w:t xml:space="preserve"> and </w:t>
+      </w:r>
+      <w:proofErr w:type="spellStart"/>
+      <w:r>
+        <w:rPr>
+          <w:rFonts w:cs="Arial"/>
+          <w:sz w:val="24"/>
+          <w:szCs w:val="24"/>
+        </w:rPr>
+        <w:t>iOS</w:t>
+      </w:r>
+      <w:proofErr w:type="spellEnd"/>
       <w:r>
         <w:rPr>
           <w:rFonts w:cs="Arial"/>
@@ -1411,7 +1518,25 @@
           <w:sz w:val="24"/>
           <w:szCs w:val="24"/>
         </w:rPr>
-        <w:t>Fixed bugs, added features, and refactored code on existing games</w:t>
+        <w:t xml:space="preserve">Fixed bugs, added features, and </w:t>
+      </w:r>
+      <w:proofErr w:type="spellStart"/>
+      <w:r>
+        <w:rPr>
+          <w:rFonts w:cs="Arial"/>
+          <w:sz w:val="24"/>
+          <w:szCs w:val="24"/>
+        </w:rPr>
+        <w:t>refactored</w:t>
+      </w:r>
+      <w:proofErr w:type="spellEnd"/>
+      <w:r>
+        <w:rPr>
+          <w:rFonts w:cs="Arial"/>
+          <w:sz w:val="24"/>
+          <w:szCs w:val="24"/>
+        </w:rPr>
+        <w:t xml:space="preserve"> code on existing games</w:t>
       </w:r>
     </w:p>
     <w:p>
@@ -1782,7 +1907,43 @@
           <w:sz w:val="24"/>
           <w:szCs w:val="24"/>
         </w:rPr>
-        <w:t>Worked with MicroStrategy and Netezza enterprise software</w:t>
+        <w:t xml:space="preserve">Worked with </w:t>
+      </w:r>
+      <w:proofErr w:type="spellStart"/>
+      <w:r>
+        <w:rPr>
+          <w:rFonts w:cs="Arial"/>
+          <w:sz w:val="24"/>
+          <w:szCs w:val="24"/>
+        </w:rPr>
+        <w:t>MicroStrategy</w:t>
+      </w:r>
+      <w:proofErr w:type="spellEnd"/>
+      <w:r>
+        <w:rPr>
+          <w:rFonts w:cs="Arial"/>
+          <w:sz w:val="24"/>
+          <w:szCs w:val="24"/>
+        </w:rPr>
+        <w:t xml:space="preserve"> and </w:t>
+      </w:r>
+      <w:proofErr w:type="spellStart"/>
+      <w:r>
+        <w:rPr>
+          <w:rFonts w:cs="Arial"/>
+          <w:sz w:val="24"/>
+          <w:szCs w:val="24"/>
+        </w:rPr>
+        <w:t>Netezza</w:t>
+      </w:r>
+      <w:proofErr w:type="spellEnd"/>
+      <w:r>
+        <w:rPr>
+          <w:rFonts w:cs="Arial"/>
+          <w:sz w:val="24"/>
+          <w:szCs w:val="24"/>
+        </w:rPr>
+        <w:t xml:space="preserve"> enterprise software</w:t>
       </w:r>
     </w:p>
     <w:p>
@@ -1946,7 +2107,25 @@
           <w:sz w:val="24"/>
           <w:szCs w:val="24"/>
         </w:rPr>
-        <w:t>Created, reviewed, and resolved ServiceFirst incidents and JIRA tasks by analyzing queries or by reassigning to proper resource level</w:t>
+        <w:t xml:space="preserve">Created, reviewed, and resolved </w:t>
+      </w:r>
+      <w:proofErr w:type="spellStart"/>
+      <w:r>
+        <w:rPr>
+          <w:rFonts w:cs="Arial"/>
+          <w:sz w:val="24"/>
+          <w:szCs w:val="24"/>
+        </w:rPr>
+        <w:t>ServiceFirst</w:t>
+      </w:r>
+      <w:proofErr w:type="spellEnd"/>
+      <w:r>
+        <w:rPr>
+          <w:rFonts w:cs="Arial"/>
+          <w:sz w:val="24"/>
+          <w:szCs w:val="24"/>
+        </w:rPr>
+        <w:t xml:space="preserve"> incidents and JIRA tasks by analyzing queries or by reassigning to proper resource level</w:t>
       </w:r>
     </w:p>
     <w:p>
@@ -2072,7 +2251,16 @@
           <w:sz w:val="24"/>
           <w:szCs w:val="24"/>
         </w:rPr>
-        <w:t xml:space="preserve"> N</w:t>
+        <w:t xml:space="preserve"> </w:t>
+      </w:r>
+      <w:proofErr w:type="spellStart"/>
+      <w:r>
+        <w:rPr>
+          <w:rFonts w:cs="Arial"/>
+          <w:sz w:val="24"/>
+          <w:szCs w:val="24"/>
+        </w:rPr>
+        <w:t>N</w:t>
       </w:r>
       <w:r>
         <w:rPr>
@@ -2082,6 +2270,7 @@
         </w:rPr>
         <w:t>etezza</w:t>
       </w:r>
+      <w:proofErr w:type="spellEnd"/>
     </w:p>
     <w:p>
       <w:pPr>
@@ -2261,7 +2450,25 @@
           <w:sz w:val="24"/>
           <w:szCs w:val="24"/>
         </w:rPr>
-        <w:t>Worked with Drupal platform to set up</w:t>
+        <w:t xml:space="preserve">Worked with </w:t>
+      </w:r>
+      <w:proofErr w:type="spellStart"/>
+      <w:r>
+        <w:rPr>
+          <w:rFonts w:cs="Arial"/>
+          <w:sz w:val="24"/>
+          <w:szCs w:val="24"/>
+        </w:rPr>
+        <w:t>Drupal</w:t>
+      </w:r>
+      <w:proofErr w:type="spellEnd"/>
+      <w:r>
+        <w:rPr>
+          <w:rFonts w:cs="Arial"/>
+          <w:sz w:val="24"/>
+          <w:szCs w:val="24"/>
+        </w:rPr>
+        <w:t xml:space="preserve"> platform to set up</w:t>
       </w:r>
       <w:r>
         <w:rPr>
@@ -2355,7 +2562,25 @@
           <w:sz w:val="24"/>
           <w:szCs w:val="24"/>
         </w:rPr>
-        <w:t>Utilized Node.js, Selenium and Nightwatch to create automated unit tests</w:t>
+        <w:t xml:space="preserve">Utilized Node.js, Selenium and </w:t>
+      </w:r>
+      <w:proofErr w:type="spellStart"/>
+      <w:r>
+        <w:rPr>
+          <w:rFonts w:cs="Arial"/>
+          <w:sz w:val="24"/>
+          <w:szCs w:val="24"/>
+        </w:rPr>
+        <w:t>Nightwatch</w:t>
+      </w:r>
+      <w:proofErr w:type="spellEnd"/>
+      <w:r>
+        <w:rPr>
+          <w:rFonts w:cs="Arial"/>
+          <w:sz w:val="24"/>
+          <w:szCs w:val="24"/>
+        </w:rPr>
+        <w:t xml:space="preserve"> to create automated unit tests</w:t>
       </w:r>
     </w:p>
     <w:p>
@@ -3034,6 +3259,7 @@
           <w:szCs w:val="24"/>
         </w:rPr>
       </w:pPr>
+      <w:proofErr w:type="gramStart"/>
       <w:r>
         <w:rPr>
           <w:rFonts w:cs="Arial"/>
@@ -3052,6 +3278,7 @@
         </w:rPr>
         <w:t>vailable upon request.</w:t>
       </w:r>
+      <w:proofErr w:type="gramEnd"/>
     </w:p>
     <w:sectPr>
       <w:headerReference w:type="default" r:id="rId9"/>
@@ -3140,7 +3367,21 @@
                         <w:rPr>
                           <w:color w:val="0D0D0D" w:themeColor="text1" w:themeTint="F2"/>
                         </w:rPr>
-                        <w:t xml:space="preserve">Joshua Pinsent - </w:t>
+                        <w:t xml:space="preserve">Joshua </w:t>
+                      </w:r>
+                      <w:proofErr w:type="spellStart"/>
+                      <w:r>
+                        <w:rPr>
+                          <w:color w:val="0D0D0D" w:themeColor="text1" w:themeTint="F2"/>
+                        </w:rPr>
+                        <w:t>Pinsent</w:t>
+                      </w:r>
+                      <w:proofErr w:type="spellEnd"/>
+                      <w:r>
+                        <w:rPr>
+                          <w:color w:val="0D0D0D" w:themeColor="text1" w:themeTint="F2"/>
+                        </w:rPr>
+                        <w:t xml:space="preserve"> - </w:t>
                       </w:r>
                       <w:r>
                         <w:rPr>
@@ -4799,7 +5040,7 @@
 </file>
 
 <file path=customXml/itemProps2.xml><?xml version="1.0" encoding="utf-8"?>
-<ds:datastoreItem xmlns:ds="http://schemas.openxmlformats.org/officeDocument/2006/customXml" ds:itemID="{4CA70AEC-CC41-420E-BAE8-FD752B5B95AD}">
+<ds:datastoreItem xmlns:ds="http://schemas.openxmlformats.org/officeDocument/2006/customXml" ds:itemID="{92BCA54A-87D6-4871-AA3F-575E290CF60D}">
   <ds:schemaRefs>
     <ds:schemaRef ds:uri="http://schemas.openxmlformats.org/officeDocument/2006/bibliography"/>
   </ds:schemaRefs>

</xml_diff>